<commit_message>
Edited some references in the first semester report
</commit_message>
<xml_diff>
--- a/First Semester Report/First Semester Report.docx
+++ b/First Semester Report/First Semester Report.docx
@@ -2197,8 +2197,6 @@
           </w:r>
           <w:r>
             <w:rPr>
-              <w:b/>
-              <w:i w:val="0"/>
               <w:noProof/>
               <w:color w:val="000000" w:themeColor="text1"/>
               <w:sz w:val="24"/>
@@ -2260,7 +2258,7 @@
             <w:rPr>
               <w:lang w:val="en-ZA"/>
             </w:rPr>
-            <w:instrText xml:space="preserve"> CITATION Dev12 \l 7177 </w:instrText>
+            <w:instrText xml:space="preserve">CITATION Dev12 \l 7177 </w:instrText>
           </w:r>
           <w:r>
             <w:fldChar w:fldCharType="separate"/>
@@ -3153,7 +3151,17 @@
               <w:szCs w:val="24"/>
               <w:lang w:val="en-ZA"/>
             </w:rPr>
-            <w:t xml:space="preserve"> [9]</w:t>
+            <w:t xml:space="preserve"> </w:t>
+          </w:r>
+          <w:r>
+            <w:rPr>
+              <w:noProof/>
+              <w:color w:val="000000" w:themeColor="text1"/>
+              <w:sz w:val="24"/>
+              <w:szCs w:val="24"/>
+              <w:lang w:val="en-ZA"/>
+            </w:rPr>
+            <w:t>[9]</w:t>
           </w:r>
           <w:r>
             <w:rPr>
@@ -3323,15 +3331,7 @@
         <w:rPr>
           <w:bCs/>
         </w:rPr>
-        <w:t>The sensors can be filtered for noise using either physical analog filters or through the use of digital filters. While the processing powe</w:t>
-      </w:r>
-      <w:bookmarkStart w:id="3" w:name="_GoBack"/>
-      <w:bookmarkEnd w:id="3"/>
-      <w:r>
-        <w:rPr>
-          <w:bCs/>
-        </w:rPr>
-        <w:t>r of the PIC32 would allow the implementation of digital filters along with the neural networks, analog filters will be investigated for viability due to concerns regarding the programming memory of the PIC32.</w:t>
+        <w:t>The sensors can be filtered for noise using either physical analog filters or through the use of digital filters. While the processing power of the PIC32 would allow the implementation of digital filters along with the neural networks, analog filters will be investigated for viability due to concerns regarding the programming memory of the PIC32.</w:t>
       </w:r>
     </w:p>
     <w:p>
@@ -3389,7 +3389,68 @@
         <w:rPr>
           <w:bCs/>
         </w:rPr>
-        <w:t>. The Bluetooth modules however require being paired before being used and would require compliance with the Bluetooth 4.1 standard in order to be used in a star network</w:t>
+        <w:t xml:space="preserve">. The Bluetooth modules however require being paired before being used and would require compliance with the Bluetooth 4.1 </w:t>
+      </w:r>
+      <w:r>
+        <w:rPr>
+          <w:bCs/>
+        </w:rPr>
+        <w:t xml:space="preserve">standard </w:t>
+      </w:r>
+      <w:sdt>
+        <w:sdtPr>
+          <w:rPr>
+            <w:bCs/>
+          </w:rPr>
+          <w:id w:val="-1229069051"/>
+          <w:citation/>
+        </w:sdtPr>
+        <w:sdtContent>
+          <w:r>
+            <w:rPr>
+              <w:bCs/>
+            </w:rPr>
+            <w:fldChar w:fldCharType="begin"/>
+          </w:r>
+          <w:r>
+            <w:rPr>
+              <w:bCs/>
+              <w:lang w:val="en-ZA"/>
+            </w:rPr>
+            <w:instrText xml:space="preserve">CITATION Blu18 \l 7177 </w:instrText>
+          </w:r>
+          <w:r>
+            <w:rPr>
+              <w:bCs/>
+            </w:rPr>
+            <w:fldChar w:fldCharType="separate"/>
+          </w:r>
+          <w:r>
+            <w:rPr>
+              <w:noProof/>
+              <w:lang w:val="en-ZA"/>
+            </w:rPr>
+            <w:t>[12]</w:t>
+          </w:r>
+          <w:r>
+            <w:rPr>
+              <w:bCs/>
+            </w:rPr>
+            <w:fldChar w:fldCharType="end"/>
+          </w:r>
+        </w:sdtContent>
+      </w:sdt>
+      <w:r>
+        <w:rPr>
+          <w:bCs/>
+        </w:rPr>
+        <w:t xml:space="preserve"> </w:t>
+      </w:r>
+      <w:r>
+        <w:rPr>
+          <w:bCs/>
+        </w:rPr>
+        <w:t>in order to be used in a star network</w:t>
       </w:r>
       <w:r>
         <w:rPr>
@@ -3743,7 +3804,7 @@
           <w:lang w:val="en-GB"/>
         </w:rPr>
       </w:pPr>
-      <w:bookmarkStart w:id="4" w:name="_Ref519681510"/>
+      <w:bookmarkStart w:id="3" w:name="_Ref519681510"/>
       <w:r>
         <w:rPr>
           <w:b/>
@@ -3805,7 +3866,7 @@
         </w:rPr>
         <w:fldChar w:fldCharType="end"/>
       </w:r>
-      <w:bookmarkEnd w:id="4"/>
+      <w:bookmarkEnd w:id="3"/>
       <w:r>
         <w:rPr>
           <w:b/>
@@ -3914,6 +3975,8 @@
         </w:rPr>
         <w:br w:type="page"/>
       </w:r>
+      <w:bookmarkStart w:id="4" w:name="_GoBack"/>
+      <w:bookmarkEnd w:id="4"/>
     </w:p>
     <w:tbl>
       <w:tblPr>
@@ -4039,7 +4102,7 @@
               </w:tblGrid>
               <w:tr>
                 <w:trPr>
-                  <w:divId w:val="507136349"/>
+                  <w:divId w:val="610089705"/>
                   <w:tblCellSpacing w:w="15" w:type="dxa"/>
                 </w:trPr>
                 <w:tc>
@@ -4085,7 +4148,7 @@
               </w:tr>
               <w:tr>
                 <w:trPr>
-                  <w:divId w:val="507136349"/>
+                  <w:divId w:val="610089705"/>
                   <w:tblCellSpacing w:w="15" w:type="dxa"/>
                 </w:trPr>
                 <w:tc>
@@ -4131,7 +4194,7 @@
               </w:tr>
               <w:tr>
                 <w:trPr>
-                  <w:divId w:val="507136349"/>
+                  <w:divId w:val="610089705"/>
                   <w:tblCellSpacing w:w="15" w:type="dxa"/>
                 </w:trPr>
                 <w:tc>
@@ -4177,7 +4240,7 @@
               </w:tr>
               <w:tr>
                 <w:trPr>
-                  <w:divId w:val="507136349"/>
+                  <w:divId w:val="610089705"/>
                   <w:tblCellSpacing w:w="15" w:type="dxa"/>
                 </w:trPr>
                 <w:tc>
@@ -4230,14 +4293,14 @@
                       <w:rPr>
                         <w:noProof/>
                       </w:rPr>
-                      <w:t xml:space="preserve">vol. III, no. 1, pp. 19-23, 2012. </w:t>
+                      <w:t xml:space="preserve">vol. 3, no. 1, pp. 19-23, 2012. </w:t>
                     </w:r>
                   </w:p>
                 </w:tc>
               </w:tr>
               <w:tr>
                 <w:trPr>
-                  <w:divId w:val="507136349"/>
+                  <w:divId w:val="610089705"/>
                   <w:tblCellSpacing w:w="15" w:type="dxa"/>
                 </w:trPr>
                 <w:tc>
@@ -4297,7 +4360,7 @@
               </w:tr>
               <w:tr>
                 <w:trPr>
-                  <w:divId w:val="507136349"/>
+                  <w:divId w:val="610089705"/>
                   <w:tblCellSpacing w:w="15" w:type="dxa"/>
                 </w:trPr>
                 <w:tc>
@@ -4343,7 +4406,7 @@
               </w:tr>
               <w:tr>
                 <w:trPr>
-                  <w:divId w:val="507136349"/>
+                  <w:divId w:val="610089705"/>
                   <w:tblCellSpacing w:w="15" w:type="dxa"/>
                 </w:trPr>
                 <w:tc>
@@ -4403,7 +4466,7 @@
               </w:tr>
               <w:tr>
                 <w:trPr>
-                  <w:divId w:val="507136349"/>
+                  <w:divId w:val="610089705"/>
                   <w:tblCellSpacing w:w="15" w:type="dxa"/>
                 </w:trPr>
                 <w:tc>
@@ -4463,7 +4526,7 @@
               </w:tr>
               <w:tr>
                 <w:trPr>
-                  <w:divId w:val="507136349"/>
+                  <w:divId w:val="610089705"/>
                   <w:tblCellSpacing w:w="15" w:type="dxa"/>
                 </w:trPr>
                 <w:tc>
@@ -4523,7 +4586,7 @@
               </w:tr>
               <w:tr>
                 <w:trPr>
-                  <w:divId w:val="507136349"/>
+                  <w:divId w:val="610089705"/>
                   <w:tblCellSpacing w:w="15" w:type="dxa"/>
                 </w:trPr>
                 <w:tc>
@@ -4583,7 +4646,7 @@
               </w:tr>
               <w:tr>
                 <w:trPr>
-                  <w:divId w:val="507136349"/>
+                  <w:divId w:val="610089705"/>
                   <w:tblCellSpacing w:w="15" w:type="dxa"/>
                 </w:trPr>
                 <w:tc>
@@ -4641,10 +4704,56 @@
                   </w:p>
                 </w:tc>
               </w:tr>
+              <w:tr>
+                <w:trPr>
+                  <w:divId w:val="610089705"/>
+                  <w:tblCellSpacing w:w="15" w:type="dxa"/>
+                </w:trPr>
+                <w:tc>
+                  <w:tcPr>
+                    <w:tcW w:w="50" w:type="pct"/>
+                    <w:hideMark/>
+                  </w:tcPr>
+                  <w:p>
+                    <w:pPr>
+                      <w:pStyle w:val="Bibliography"/>
+                      <w:rPr>
+                        <w:noProof/>
+                      </w:rPr>
+                    </w:pPr>
+                    <w:r>
+                      <w:rPr>
+                        <w:noProof/>
+                      </w:rPr>
+                      <w:t xml:space="preserve">[12] </w:t>
+                    </w:r>
+                  </w:p>
+                </w:tc>
+                <w:tc>
+                  <w:tcPr>
+                    <w:tcW w:w="0" w:type="auto"/>
+                    <w:hideMark/>
+                  </w:tcPr>
+                  <w:p>
+                    <w:pPr>
+                      <w:pStyle w:val="Bibliography"/>
+                      <w:rPr>
+                        <w:noProof/>
+                      </w:rPr>
+                    </w:pPr>
+                    <w:r>
+                      <w:rPr>
+                        <w:noProof/>
+                      </w:rPr>
+                      <w:t>"Bluetooth," Wikimedia Foundation, Inc, [Online]. Available: https://en.wikipedia.org/wiki/Bluetooth#Bluetooth_4.1. [Accessed 18 July 2018].</w:t>
+                    </w:r>
+                  </w:p>
+                </w:tc>
+              </w:tr>
             </w:tbl>
             <w:p>
               <w:pPr>
-                <w:divId w:val="507136349"/>
+                <w:divId w:val="610089705"/>
                 <w:rPr>
                   <w:noProof/>
                 </w:rPr>
@@ -4721,7 +4830,7 @@
       <w:rPr>
         <w:noProof/>
       </w:rPr>
-      <w:t>5</w:t>
+      <w:t>7</w:t>
     </w:r>
     <w:r>
       <w:rPr>
@@ -6191,49 +6300,6 @@
     <b:RefOrder>2</b:RefOrder>
   </b:Source>
   <b:Source>
-    <b:Tag>Dev12</b:Tag>
-    <b:SourceType>JournalArticle</b:SourceType>
-    <b:Guid>{36FBB578-AF56-4B2F-B24D-C805EE90C5E0}</b:Guid>
-    <b:Title>ANN Approach for Weather Prediction</b:Title>
-    <b:Year>2012</b:Year>
-    <b:JournalName>International Journal of Engineering Trends and Technology</b:JournalName>
-    <b:Pages>19-23</b:Pages>
-    <b:Volume>III</b:Volume>
-    <b:Issue>1</b:Issue>
-    <b:Author>
-      <b:Author>
-        <b:NameList>
-          <b:Person>
-            <b:Last>Devi</b:Last>
-            <b:Middle>Jyosthna</b:Middle>
-            <b:First>Ch</b:First>
-          </b:Person>
-          <b:Person>
-            <b:Last>Reddy</b:Last>
-            <b:Middle>Syam Prasad</b:Middle>
-            <b:First>B</b:First>
-          </b:Person>
-          <b:Person>
-            <b:Last>Kumar</b:Last>
-            <b:Middle>Vagdhan</b:Middle>
-            <b:First>K</b:First>
-          </b:Person>
-          <b:Person>
-            <b:Last>Reddy</b:Last>
-            <b:Middle>Musala</b:Middle>
-            <b:First>B</b:First>
-          </b:Person>
-          <b:Person>
-            <b:Last>Nayak</b:Last>
-            <b:Middle>Raja</b:Middle>
-            <b:First>N</b:First>
-          </b:Person>
-        </b:NameList>
-      </b:Author>
-    </b:Author>
-    <b:RefOrder>4</b:RefOrder>
-  </b:Source>
-  <b:Source>
     <b:Tag>Hay07</b:Tag>
     <b:SourceType>JournalArticle</b:SourceType>
     <b:Guid>{761EB3AF-0B6D-40C8-9839-7103437FE0AE}</b:Guid>
@@ -6410,58 +6476,65 @@
     <b:RefOrder>11</b:RefOrder>
   </b:Source>
   <b:Source>
-    <b:Tag>Mic92</b:Tag>
+    <b:Tag>Dev12</b:Tag>
     <b:SourceType>JournalArticle</b:SourceType>
-    <b:Guid>{9A4E16CD-05BF-41A1-8C3D-A5F2A2B1888C}</b:Guid>
+    <b:Guid>{616FDCB5-EF41-4B26-8AC5-8A5BE5BB2A15}</b:Guid>
+    <b:Title>ANN Approach for Weather Prediction</b:Title>
+    <b:Year>2012</b:Year>
+    <b:JournalName>International Journal of Engineering Trends and Technology</b:JournalName>
+    <b:Pages>19-23</b:Pages>
+    <b:Volume>3</b:Volume>
+    <b:Issue>1</b:Issue>
     <b:Author>
       <b:Author>
         <b:NameList>
           <b:Person>
-            <b:Last>Matusowsky</b:Last>
-            <b:First>Michael</b:First>
+            <b:Last>Devi</b:Last>
+            <b:Middle>Jyosthna</b:Middle>
+            <b:First>Ch</b:First>
           </b:Person>
           <b:Person>
-            <b:Last>Malan</b:Last>
-            <b:First>Lyle</b:First>
-            <b:Middle>Kyle</b:Middle>
+            <b:Last>Reddy</b:Last>
+            <b:Middle>Syam Prasad</b:Middle>
+            <b:First>B</b:First>
+          </b:Person>
+          <b:Person>
+            <b:Last>Kumar</b:Last>
+            <b:Middle>Vagdhan</b:Middle>
+            <b:First>K</b:First>
+          </b:Person>
+          <b:Person>
+            <b:Last>Reddy</b:Last>
+            <b:Middle>Musala</b:Middle>
+            <b:First>B</b:First>
+          </b:Person>
+          <b:Person>
+            <b:Last>Nayak</b:Last>
+            <b:Middle>Raja</b:Middle>
+            <b:First>N</b:First>
           </b:Person>
         </b:NameList>
       </b:Author>
     </b:Author>
-    <b:Title>friendship</b:Title>
-    <b:JournalName>On being friends</b:JournalName>
-    <b:Year>1992</b:Year>
-    <b:Pages>63-78</b:Pages>
-    <b:Volume>2</b:Volume>
-    <b:Issue>1</b:Issue>
-    <b:RefOrder>12</b:RefOrder>
+    <b:RefOrder>4</b:RefOrder>
   </b:Source>
   <b:Source>
-    <b:Tag>som5</b:Tag>
-    <b:SourceType>JournalArticle</b:SourceType>
-    <b:Guid>{31B2FB9E-A6A6-416C-BEE7-88865C01E640}</b:Guid>
-    <b:Author>
-      <b:Author>
-        <b:NameList>
-          <b:Person>
-            <b:Last>someone</b:Last>
-          </b:Person>
-        </b:NameList>
-      </b:Author>
-    </b:Author>
-    <b:Title>said</b:Title>
-    <b:JournalName>something</b:JournalName>
-    <b:Year>5</b:Year>
-    <b:Pages>4</b:Pages>
-    <b:Volume>3</b:Volume>
-    <b:Issue>2</b:Issue>
-    <b:RefOrder>13</b:RefOrder>
+    <b:Tag>Blu18</b:Tag>
+    <b:SourceType>InternetSite</b:SourceType>
+    <b:Guid>{CFBBBDA7-EFDF-4267-BD29-B717E207BD2E}</b:Guid>
+    <b:Title>Bluetooth</b:Title>
+    <b:ProductionCompany>Wikimedia Foundation, Inc</b:ProductionCompany>
+    <b:YearAccessed>2018</b:YearAccessed>
+    <b:MonthAccessed>July</b:MonthAccessed>
+    <b:DayAccessed>18</b:DayAccessed>
+    <b:URL>https://en.wikipedia.org/wiki/Bluetooth#Bluetooth_4.1</b:URL>
+    <b:RefOrder>12</b:RefOrder>
   </b:Source>
 </b:Sources>
 </file>
 
 <file path=customXml/itemProps1.xml><?xml version="1.0" encoding="utf-8"?>
-<ds:datastoreItem xmlns:ds="http://schemas.openxmlformats.org/officeDocument/2006/customXml" ds:itemID="{6F265F78-C1C6-4300-8410-8FCD9F9F650B}">
+<ds:datastoreItem xmlns:ds="http://schemas.openxmlformats.org/officeDocument/2006/customXml" ds:itemID="{E6F14EC7-744C-42C5-808A-C38F72CDCB4E}">
   <ds:schemaRefs>
     <ds:schemaRef ds:uri="http://schemas.openxmlformats.org/officeDocument/2006/bibliography"/>
   </ds:schemaRefs>

</xml_diff>

<commit_message>
Fixed the spelling of one of the names in the references
</commit_message>
<xml_diff>
--- a/First Semester Report/First Semester Report.docx
+++ b/First Semester Report/First Semester Report.docx
@@ -2658,7 +2658,7 @@
               <w:i w:val="0"/>
               <w:lang w:val="en-ZA"/>
             </w:rPr>
-            <w:instrText xml:space="preserve"> CITATION Rua06 \l 7177 </w:instrText>
+            <w:instrText xml:space="preserve">CITATION Rua06 \l 7177 </w:instrText>
           </w:r>
           <w:r>
             <w:rPr>
@@ -3129,7 +3129,7 @@
               <w:szCs w:val="24"/>
               <w:lang w:val="en-ZA"/>
             </w:rPr>
-            <w:instrText xml:space="preserve"> CITATION Rua06 \l 7177 </w:instrText>
+            <w:instrText xml:space="preserve">CITATION Rua06 \l 7177 </w:instrText>
           </w:r>
           <w:r>
             <w:rPr>
@@ -3975,8 +3975,6 @@
         </w:rPr>
         <w:br w:type="page"/>
       </w:r>
-      <w:bookmarkStart w:id="4" w:name="_GoBack"/>
-      <w:bookmarkEnd w:id="4"/>
     </w:p>
     <w:tbl>
       <w:tblPr>
@@ -4102,7 +4100,7 @@
               </w:tblGrid>
               <w:tr>
                 <w:trPr>
-                  <w:divId w:val="610089705"/>
+                  <w:divId w:val="1346446600"/>
                   <w:tblCellSpacing w:w="15" w:type="dxa"/>
                 </w:trPr>
                 <w:tc>
@@ -4148,7 +4146,7 @@
               </w:tr>
               <w:tr>
                 <w:trPr>
-                  <w:divId w:val="610089705"/>
+                  <w:divId w:val="1346446600"/>
                   <w:tblCellSpacing w:w="15" w:type="dxa"/>
                 </w:trPr>
                 <w:tc>
@@ -4194,7 +4192,7 @@
               </w:tr>
               <w:tr>
                 <w:trPr>
-                  <w:divId w:val="610089705"/>
+                  <w:divId w:val="1346446600"/>
                   <w:tblCellSpacing w:w="15" w:type="dxa"/>
                 </w:trPr>
                 <w:tc>
@@ -4240,7 +4238,7 @@
               </w:tr>
               <w:tr>
                 <w:trPr>
-                  <w:divId w:val="610089705"/>
+                  <w:divId w:val="1346446600"/>
                   <w:tblCellSpacing w:w="15" w:type="dxa"/>
                 </w:trPr>
                 <w:tc>
@@ -4300,7 +4298,7 @@
               </w:tr>
               <w:tr>
                 <w:trPr>
-                  <w:divId w:val="610089705"/>
+                  <w:divId w:val="1346446600"/>
                   <w:tblCellSpacing w:w="15" w:type="dxa"/>
                 </w:trPr>
                 <w:tc>
@@ -4360,7 +4358,7 @@
               </w:tr>
               <w:tr>
                 <w:trPr>
-                  <w:divId w:val="610089705"/>
+                  <w:divId w:val="1346446600"/>
                   <w:tblCellSpacing w:w="15" w:type="dxa"/>
                 </w:trPr>
                 <w:tc>
@@ -4406,7 +4404,7 @@
               </w:tr>
               <w:tr>
                 <w:trPr>
-                  <w:divId w:val="610089705"/>
+                  <w:divId w:val="1346446600"/>
                   <w:tblCellSpacing w:w="15" w:type="dxa"/>
                 </w:trPr>
                 <w:tc>
@@ -4466,7 +4464,7 @@
               </w:tr>
               <w:tr>
                 <w:trPr>
-                  <w:divId w:val="610089705"/>
+                  <w:divId w:val="1346446600"/>
                   <w:tblCellSpacing w:w="15" w:type="dxa"/>
                 </w:trPr>
                 <w:tc>
@@ -4526,7 +4524,7 @@
               </w:tr>
               <w:tr>
                 <w:trPr>
-                  <w:divId w:val="610089705"/>
+                  <w:divId w:val="1346446600"/>
                   <w:tblCellSpacing w:w="15" w:type="dxa"/>
                 </w:trPr>
                 <w:tc>
@@ -4565,7 +4563,7 @@
                       <w:rPr>
                         <w:noProof/>
                       </w:rPr>
-                      <w:t xml:space="preserve">A. E. Ruano, E. M. Crispim, E. Z. E. Conceic¸a˜o and M. M. J. R. Lu´cio, "Prediction of building’s temperature using neural networks models," </w:t>
+                      <w:t xml:space="preserve">A. E. Ruano, E. M. Crispim, E. Z. E. Conceição and M. M. J. R. Lúcio, "Prediction of building’s temperature using neural networks models," </w:t>
                     </w:r>
                     <w:r>
                       <w:rPr>
@@ -4586,7 +4584,7 @@
               </w:tr>
               <w:tr>
                 <w:trPr>
-                  <w:divId w:val="610089705"/>
+                  <w:divId w:val="1346446600"/>
                   <w:tblCellSpacing w:w="15" w:type="dxa"/>
                 </w:trPr>
                 <w:tc>
@@ -4646,7 +4644,7 @@
               </w:tr>
               <w:tr>
                 <w:trPr>
-                  <w:divId w:val="610089705"/>
+                  <w:divId w:val="1346446600"/>
                   <w:tblCellSpacing w:w="15" w:type="dxa"/>
                 </w:trPr>
                 <w:tc>
@@ -4706,7 +4704,7 @@
               </w:tr>
               <w:tr>
                 <w:trPr>
-                  <w:divId w:val="610089705"/>
+                  <w:divId w:val="1346446600"/>
                   <w:tblCellSpacing w:w="15" w:type="dxa"/>
                 </w:trPr>
                 <w:tc>
@@ -4753,12 +4751,14 @@
             </w:tbl>
             <w:p>
               <w:pPr>
-                <w:divId w:val="610089705"/>
+                <w:divId w:val="1346446600"/>
                 <w:rPr>
                   <w:noProof/>
                 </w:rPr>
               </w:pPr>
             </w:p>
+            <w:bookmarkStart w:id="4" w:name="_GoBack"/>
+            <w:bookmarkEnd w:id="4"/>
             <w:p>
               <w:r>
                 <w:rPr>
@@ -6396,44 +6396,6 @@
     <b:RefOrder>8</b:RefOrder>
   </b:Source>
   <b:Source>
-    <b:Tag>Rua06</b:Tag>
-    <b:SourceType>JournalArticle</b:SourceType>
-    <b:Guid>{FBC59201-E07C-41C7-96E1-A50700E9D97B}</b:Guid>
-    <b:Title>Prediction of building’s temperature using neural networks models</b:Title>
-    <b:JournalName>energy and buildings</b:JournalName>
-    <b:Year>2006</b:Year>
-    <b:Pages>682-694</b:Pages>
-    <b:Volume>38</b:Volume>
-    <b:Issue>6</b:Issue>
-    <b:Author>
-      <b:Author>
-        <b:NameList>
-          <b:Person>
-            <b:Last>Ruano</b:Last>
-            <b:Middle>E</b:Middle>
-            <b:First>A</b:First>
-          </b:Person>
-          <b:Person>
-            <b:Last>Crispim</b:Last>
-            <b:Middle>M</b:Middle>
-            <b:First>E</b:First>
-          </b:Person>
-          <b:Person>
-            <b:Last>Conceic¸a˜o</b:Last>
-            <b:Middle>Z E</b:Middle>
-            <b:First>E</b:First>
-          </b:Person>
-          <b:Person>
-            <b:Last>Lu´cio</b:Last>
-            <b:Middle>M J R</b:Middle>
-            <b:First>M</b:First>
-          </b:Person>
-        </b:NameList>
-      </b:Author>
-    </b:Author>
-    <b:RefOrder>9</b:RefOrder>
-  </b:Source>
-  <b:Source>
     <b:Tag>Lev44</b:Tag>
     <b:SourceType>JournalArticle</b:SourceType>
     <b:Guid>{2E503F99-21E6-4C41-83A1-4B5E5BC6D98C}</b:Guid>
@@ -6530,11 +6492,49 @@
     <b:URL>https://en.wikipedia.org/wiki/Bluetooth#Bluetooth_4.1</b:URL>
     <b:RefOrder>12</b:RefOrder>
   </b:Source>
+  <b:Source>
+    <b:Tag>Rua06</b:Tag>
+    <b:SourceType>JournalArticle</b:SourceType>
+    <b:Guid>{BC54D045-2320-4F8D-86A4-38A8004907ED}</b:Guid>
+    <b:Title>Prediction of building’s temperature using neural networks models</b:Title>
+    <b:JournalName>energy and buildings</b:JournalName>
+    <b:Year>2006</b:Year>
+    <b:Pages>682-694</b:Pages>
+    <b:Volume>38</b:Volume>
+    <b:Issue>6</b:Issue>
+    <b:Author>
+      <b:Author>
+        <b:NameList>
+          <b:Person>
+            <b:Last>Ruano</b:Last>
+            <b:First>A</b:First>
+            <b:Middle>E</b:Middle>
+          </b:Person>
+          <b:Person>
+            <b:Last>Crispim</b:Last>
+            <b:First>E</b:First>
+            <b:Middle>M</b:Middle>
+          </b:Person>
+          <b:Person>
+            <b:Last>Conceição</b:Last>
+            <b:First>E</b:First>
+            <b:Middle>Z E</b:Middle>
+          </b:Person>
+          <b:Person>
+            <b:Last>Lúcio</b:Last>
+            <b:First>M</b:First>
+            <b:Middle>M J R</b:Middle>
+          </b:Person>
+        </b:NameList>
+      </b:Author>
+    </b:Author>
+    <b:RefOrder>9</b:RefOrder>
+  </b:Source>
 </b:Sources>
 </file>
 
 <file path=customXml/itemProps1.xml><?xml version="1.0" encoding="utf-8"?>
-<ds:datastoreItem xmlns:ds="http://schemas.openxmlformats.org/officeDocument/2006/customXml" ds:itemID="{E6F14EC7-744C-42C5-808A-C38F72CDCB4E}">
+<ds:datastoreItem xmlns:ds="http://schemas.openxmlformats.org/officeDocument/2006/customXml" ds:itemID="{48C4BF9F-8787-48EC-A928-06A6F3195A52}">
   <ds:schemaRefs>
     <ds:schemaRef ds:uri="http://schemas.openxmlformats.org/officeDocument/2006/bibliography"/>
   </ds:schemaRefs>

</xml_diff>

<commit_message>
Finished first semester report
</commit_message>
<xml_diff>
--- a/First Semester Report/First Semester Report.docx
+++ b/First Semester Report/First Semester Report.docx
@@ -2127,13 +2127,22 @@
           <w:sz w:val="24"/>
           <w:szCs w:val="24"/>
         </w:rPr>
-        <w:t>basic neural network</w:t>
+        <w:t>basic neural netw</w:t>
+      </w:r>
+      <w:r>
+        <w:rPr>
+          <w:rStyle w:val="Strong"/>
+          <w:i w:val="0"/>
+          <w:color w:val="000000" w:themeColor="text1"/>
+          <w:sz w:val="24"/>
+          <w:szCs w:val="24"/>
+        </w:rPr>
+        <w:t>ork</w:t>
       </w:r>
       <w:sdt>
         <w:sdtPr>
           <w:rPr>
             <w:rStyle w:val="Strong"/>
-            <w:b w:val="0"/>
             <w:i w:val="0"/>
             <w:color w:val="000000" w:themeColor="text1"/>
             <w:sz w:val="24"/>
@@ -2145,13 +2154,13 @@
         <w:sdtEndPr>
           <w:rPr>
             <w:rStyle w:val="Strong"/>
+            <w:b w:val="0"/>
           </w:rPr>
         </w:sdtEndPr>
         <w:sdtContent>
           <w:r>
             <w:rPr>
               <w:rStyle w:val="Strong"/>
-              <w:b w:val="0"/>
               <w:i w:val="0"/>
               <w:color w:val="000000" w:themeColor="text1"/>
               <w:sz w:val="24"/>
@@ -2162,7 +2171,6 @@
           <w:r>
             <w:rPr>
               <w:rStyle w:val="Strong"/>
-              <w:b w:val="0"/>
               <w:i w:val="0"/>
               <w:color w:val="000000" w:themeColor="text1"/>
               <w:sz w:val="24"/>
@@ -2174,7 +2182,6 @@
           <w:r>
             <w:rPr>
               <w:rStyle w:val="Strong"/>
-              <w:b w:val="0"/>
               <w:i w:val="0"/>
               <w:color w:val="000000" w:themeColor="text1"/>
               <w:sz w:val="24"/>
@@ -2185,7 +2192,6 @@
           <w:r>
             <w:rPr>
               <w:rStyle w:val="Strong"/>
-              <w:b w:val="0"/>
               <w:i w:val="0"/>
               <w:noProof/>
               <w:color w:val="000000" w:themeColor="text1"/>
@@ -2197,6 +2203,7 @@
           </w:r>
           <w:r>
             <w:rPr>
+              <w:i w:val="0"/>
               <w:noProof/>
               <w:color w:val="000000" w:themeColor="text1"/>
               <w:sz w:val="24"/>
@@ -2208,7 +2215,6 @@
           <w:r>
             <w:rPr>
               <w:rStyle w:val="Strong"/>
-              <w:b w:val="0"/>
               <w:i w:val="0"/>
               <w:color w:val="000000" w:themeColor="text1"/>
               <w:sz w:val="24"/>
@@ -3094,7 +3100,17 @@
           <w:sz w:val="24"/>
           <w:szCs w:val="24"/>
         </w:rPr>
-        <w:t>: Neural network error increase as the year proceeds from the trained period</w:t>
+        <w:t xml:space="preserve">: Neural network error increase as the year proceeds from the trained </w:t>
+      </w:r>
+      <w:r>
+        <w:rPr>
+          <w:b/>
+          <w:i w:val="0"/>
+          <w:color w:val="000000" w:themeColor="text1"/>
+          <w:sz w:val="24"/>
+          <w:szCs w:val="24"/>
+        </w:rPr>
+        <w:t>period</w:t>
       </w:r>
       <w:sdt>
         <w:sdtPr>
@@ -3151,17 +3167,7 @@
               <w:szCs w:val="24"/>
               <w:lang w:val="en-ZA"/>
             </w:rPr>
-            <w:t xml:space="preserve"> </w:t>
-          </w:r>
-          <w:r>
-            <w:rPr>
-              <w:noProof/>
-              <w:color w:val="000000" w:themeColor="text1"/>
-              <w:sz w:val="24"/>
-              <w:szCs w:val="24"/>
-              <w:lang w:val="en-ZA"/>
-            </w:rPr>
-            <w:t>[9]</w:t>
+            <w:t xml:space="preserve"> [9]</w:t>
           </w:r>
           <w:r>
             <w:rPr>
@@ -3207,10 +3213,19 @@
         <w:t>MLP</w:t>
       </w:r>
       <w:r>
-        <w:t xml:space="preserve"> is deployed on multiple sensor nodes and on a central server to account for more than one room or area of a room and deployed in real-time.</w:t>
-      </w:r>
-      <w:r>
-        <w:t xml:space="preserve"> Neural networks have not been deployed on sensor nodes in previous literature but have run off a central server.</w:t>
+        <w:t xml:space="preserve"> is deployed on multiple sensor nodes and on a central server to account for more than one room or area of a room and deployed in real-time</w:t>
+      </w:r>
+      <w:r>
+        <w:t xml:space="preserve"> and can be re-trained on a daily basis using recently acquired historical data </w:t>
+      </w:r>
+      <w:r>
+        <w:t>.</w:t>
+      </w:r>
+      <w:r>
+        <w:t xml:space="preserve"> Neural networks have not been deployed on sensor nodes in previous literature bu</w:t>
+      </w:r>
+      <w:r>
+        <w:t>t have run off a central server where retraining is not done.</w:t>
       </w:r>
       <w:r>
         <w:br w:type="page"/>
@@ -3405,6 +3420,7 @@
           <w:id w:val="-1229069051"/>
           <w:citation/>
         </w:sdtPr>
+        <w:sdtEndPr/>
         <w:sdtContent>
           <w:r>
             <w:rPr>
@@ -3456,13 +3472,7 @@
         <w:rPr>
           <w:bCs/>
         </w:rPr>
-        <w:t xml:space="preserve"> </w:t>
-      </w:r>
-      <w:r>
-        <w:rPr>
-          <w:bCs/>
-        </w:rPr>
-        <w:t xml:space="preserve">(many-to-1) </w:t>
+        <w:t xml:space="preserve"> (many-to-1) </w:t>
       </w:r>
       <w:r>
         <w:rPr>
@@ -3958,23 +3968,225 @@
         <w:ind w:right="99"/>
         <w:jc w:val="both"/>
         <w:rPr>
-          <w:rFonts w:ascii="Adobe Heiti Std R" w:eastAsia="Adobe Heiti Std R" w:hAnsi="Adobe Heiti Std R"/>
+          <w:rFonts w:eastAsia="Adobe Heiti Std R"/>
+          <w:bCs/>
+        </w:rPr>
+      </w:pPr>
+      <w:r>
+        <w:rPr>
+          <w:rFonts w:eastAsia="Adobe Heiti Std R"/>
+          <w:bCs/>
+        </w:rPr>
+        <w:t>The progress that has been made in terms of the completion of the project up until the first semester report is detailed in this section.</w:t>
+      </w:r>
+    </w:p>
+    <w:p>
+      <w:pPr>
+        <w:ind w:right="99"/>
+        <w:jc w:val="both"/>
+        <w:rPr>
+          <w:rFonts w:eastAsia="Adobe Heiti Std R"/>
+          <w:bCs/>
+        </w:rPr>
+      </w:pPr>
+    </w:p>
+    <w:p>
+      <w:pPr>
+        <w:ind w:right="99"/>
+        <w:jc w:val="both"/>
+        <w:rPr>
+          <w:rFonts w:eastAsia="Adobe Heiti Std R"/>
+          <w:bCs/>
+        </w:rPr>
+      </w:pPr>
+      <w:r>
+        <w:rPr>
+          <w:rFonts w:eastAsia="Adobe Heiti Std R"/>
+          <w:bCs/>
+        </w:rPr>
+        <w:t>Most of the literature that may be required and that has been investigated has been acquired. Many possible neural network implementations and training methodologies have been looked at and evaluated in terms of performance as well as their ease of implementation based on the relevant literature.</w:t>
+      </w:r>
+      <w:r>
+        <w:rPr>
+          <w:rFonts w:eastAsia="Adobe Heiti Std R"/>
+          <w:bCs/>
+        </w:rPr>
+        <w:t xml:space="preserve"> The MLP using backpropagation and genetic algorithms are thus far the leading candidates for implementation.</w:t>
+      </w:r>
+    </w:p>
+    <w:p>
+      <w:pPr>
+        <w:ind w:right="99"/>
+        <w:jc w:val="both"/>
+        <w:rPr>
+          <w:rFonts w:eastAsia="Adobe Heiti Std R"/>
+          <w:bCs/>
+        </w:rPr>
+      </w:pPr>
+    </w:p>
+    <w:p>
+      <w:pPr>
+        <w:ind w:right="99"/>
+        <w:jc w:val="both"/>
+        <w:rPr>
+          <w:rFonts w:eastAsia="Adobe Heiti Std R"/>
+          <w:bCs/>
+        </w:rPr>
+      </w:pPr>
+      <w:r>
+        <w:rPr>
+          <w:rFonts w:eastAsia="Adobe Heiti Std R"/>
+          <w:bCs/>
+        </w:rPr>
+        <w:t xml:space="preserve">Bluetooth and </w:t>
+      </w:r>
+      <w:proofErr w:type="spellStart"/>
+      <w:r>
+        <w:rPr>
+          <w:rFonts w:eastAsia="Adobe Heiti Std R"/>
+          <w:bCs/>
+        </w:rPr>
+        <w:t>WiFi</w:t>
+      </w:r>
+      <w:proofErr w:type="spellEnd"/>
+      <w:r>
+        <w:rPr>
+          <w:rFonts w:eastAsia="Adobe Heiti Std R"/>
+          <w:bCs/>
+        </w:rPr>
+        <w:t xml:space="preserve"> communication were investigated after the June examination period and it was decided that </w:t>
+      </w:r>
+      <w:proofErr w:type="spellStart"/>
+      <w:r>
+        <w:rPr>
+          <w:rFonts w:eastAsia="Adobe Heiti Std R"/>
+          <w:bCs/>
+        </w:rPr>
+        <w:t>WiFi</w:t>
+      </w:r>
+      <w:proofErr w:type="spellEnd"/>
+      <w:r>
+        <w:rPr>
+          <w:rFonts w:eastAsia="Adobe Heiti Std R"/>
+          <w:bCs/>
+        </w:rPr>
+        <w:t xml:space="preserve"> would be a better fit for the project due the ease of use as well as the further range exhibited by the </w:t>
+      </w:r>
+      <w:proofErr w:type="spellStart"/>
+      <w:r>
+        <w:rPr>
+          <w:rFonts w:eastAsia="Adobe Heiti Std R"/>
+          <w:bCs/>
+        </w:rPr>
+        <w:t>WiFi</w:t>
+      </w:r>
+      <w:proofErr w:type="spellEnd"/>
+      <w:r>
+        <w:rPr>
+          <w:rFonts w:eastAsia="Adobe Heiti Std R"/>
+          <w:bCs/>
+        </w:rPr>
+        <w:t xml:space="preserve"> communication standard.</w:t>
+      </w:r>
+    </w:p>
+    <w:p>
+      <w:pPr>
+        <w:ind w:right="99"/>
+        <w:jc w:val="both"/>
+        <w:rPr>
+          <w:rFonts w:eastAsia="Adobe Heiti Std R"/>
+          <w:bCs/>
+        </w:rPr>
+      </w:pPr>
+    </w:p>
+    <w:p>
+      <w:pPr>
+        <w:ind w:right="99"/>
+        <w:jc w:val="both"/>
+        <w:rPr>
+          <w:rFonts w:eastAsia="Adobe Heiti Std R"/>
+          <w:bCs/>
+        </w:rPr>
+      </w:pPr>
+      <w:r>
+        <w:rPr>
+          <w:rFonts w:eastAsia="Adobe Heiti Std R"/>
+          <w:bCs/>
+        </w:rPr>
+        <w:t>Multiple microcontrollers were looked at as potential processing units for the sensor nodes such as dsPIC33, PIC32, MSP430 etc. It was decided that a PIC32 would be the best fit for the project due to the available processing power that is required for the neural network implementations.</w:t>
+      </w:r>
+    </w:p>
+    <w:p>
+      <w:pPr>
+        <w:ind w:right="99"/>
+        <w:jc w:val="both"/>
+        <w:rPr>
+          <w:rFonts w:eastAsia="Adobe Heiti Std R"/>
+          <w:bCs/>
+        </w:rPr>
+      </w:pPr>
+    </w:p>
+    <w:p>
+      <w:pPr>
+        <w:ind w:right="99"/>
+        <w:jc w:val="both"/>
+        <w:rPr>
+          <w:rFonts w:eastAsia="Adobe Heiti Std R"/>
           <w:b/>
           <w:bCs/>
-          <w:sz w:val="20"/>
-          <w:szCs w:val="20"/>
-        </w:rPr>
-      </w:pPr>
-      <w:r>
-        <w:rPr>
-          <w:rFonts w:ascii="Adobe Heiti Std R" w:eastAsia="Adobe Heiti Std R" w:hAnsi="Adobe Heiti Std R"/>
+        </w:rPr>
+      </w:pPr>
+      <w:r>
+        <w:rPr>
+          <w:rFonts w:eastAsia="Adobe Heiti Std R"/>
+          <w:bCs/>
+        </w:rPr>
+        <w:t xml:space="preserve">Learning how to use the PIC32 is currently an ongoing task and other hardware parts (ESP8266 </w:t>
+      </w:r>
+      <w:proofErr w:type="spellStart"/>
+      <w:r>
+        <w:rPr>
+          <w:rFonts w:eastAsia="Adobe Heiti Std R"/>
+          <w:bCs/>
+        </w:rPr>
+        <w:t>WiFi</w:t>
+      </w:r>
+      <w:proofErr w:type="spellEnd"/>
+      <w:r>
+        <w:rPr>
+          <w:rFonts w:eastAsia="Adobe Heiti Std R"/>
+          <w:bCs/>
+        </w:rPr>
+        <w:t xml:space="preserve"> modules, temperature sensors) have been ordered and are being waited on before further hardware work can continue.</w:t>
+      </w:r>
+    </w:p>
+    <w:p>
+      <w:pPr>
+        <w:rPr>
+          <w:rFonts w:eastAsia="Adobe Heiti Std R"/>
           <w:b/>
           <w:bCs/>
-          <w:sz w:val="20"/>
-          <w:szCs w:val="20"/>
+        </w:rPr>
+      </w:pPr>
+      <w:r>
+        <w:rPr>
+          <w:rFonts w:eastAsia="Adobe Heiti Std R"/>
+          <w:b/>
+          <w:bCs/>
         </w:rPr>
         <w:br w:type="page"/>
       </w:r>
+    </w:p>
+    <w:p>
+      <w:pPr>
+        <w:ind w:right="99"/>
+        <w:jc w:val="both"/>
+        <w:rPr>
+          <w:rFonts w:eastAsia="Adobe Heiti Std R"/>
+          <w:b/>
+          <w:bCs/>
+        </w:rPr>
+      </w:pPr>
     </w:p>
     <w:tbl>
       <w:tblPr>
@@ -4016,7 +4228,6 @@
                 <w:sz w:val="32"/>
                 <w:szCs w:val="32"/>
               </w:rPr>
-              <w:lastRenderedPageBreak/>
               <w:t>5. R</w:t>
             </w:r>
             <w:r>
@@ -4052,9 +4263,6 @@
           <w:pPr>
             <w:pStyle w:val="Heading1"/>
           </w:pPr>
-          <w:r>
-            <w:t>References</w:t>
-          </w:r>
         </w:p>
         <w:sdt>
           <w:sdtPr>
@@ -4743,7 +4951,15 @@
                       <w:rPr>
                         <w:noProof/>
                       </w:rPr>
-                      <w:t>"Bluetooth," Wikimedia Foundation, Inc, [Online]. Available: https://en.wikipedia.org/wiki/Bluetooth#Bluetooth_4.1. [Accessed 18 July 2018].</w:t>
+                      <w:t>"Bluetooth," Wikimedia Foundation, Inc, [Online]. Available: https://en.wikipedia.org/wiki/Blueto</w:t>
+                    </w:r>
+                    <w:bookmarkStart w:id="4" w:name="_GoBack"/>
+                    <w:bookmarkEnd w:id="4"/>
+                    <w:r>
+                      <w:rPr>
+                        <w:noProof/>
+                      </w:rPr>
+                      <w:t>oth#Bluetooth_4.1. [Accessed 18 July 2018].</w:t>
                     </w:r>
                   </w:p>
                 </w:tc>
@@ -4757,8 +4973,6 @@
                 </w:rPr>
               </w:pPr>
             </w:p>
-            <w:bookmarkStart w:id="4" w:name="_GoBack"/>
-            <w:bookmarkEnd w:id="4"/>
             <w:p>
               <w:r>
                 <w:rPr>
@@ -4830,7 +5044,7 @@
       <w:rPr>
         <w:noProof/>
       </w:rPr>
-      <w:t>7</w:t>
+      <w:t>6</w:t>
     </w:r>
     <w:r>
       <w:rPr>
@@ -6534,7 +6748,7 @@
 </file>
 
 <file path=customXml/itemProps1.xml><?xml version="1.0" encoding="utf-8"?>
-<ds:datastoreItem xmlns:ds="http://schemas.openxmlformats.org/officeDocument/2006/customXml" ds:itemID="{48C4BF9F-8787-48EC-A928-06A6F3195A52}">
+<ds:datastoreItem xmlns:ds="http://schemas.openxmlformats.org/officeDocument/2006/customXml" ds:itemID="{C24231AA-FDF5-4B7F-8731-9FC5B8657227}">
   <ds:schemaRefs>
     <ds:schemaRef ds:uri="http://schemas.openxmlformats.org/officeDocument/2006/bibliography"/>
   </ds:schemaRefs>

</xml_diff>